<commit_message>
Funciones de las etiquetas HTML mas importantes.
</commit_message>
<xml_diff>
--- a/Frontend Developer.docx
+++ b/Frontend Developer.docx
@@ -1739,6 +1739,624 @@
                     <a:xfrm>
                       <a:off x="0" y="0"/>
                       <a:ext cx="5613400" cy="3225800"/>
+                    </a:xfrm>
+                    <a:prstGeom prst="rect">
+                      <a:avLst/>
+                    </a:prstGeom>
+                    <a:noFill/>
+                    <a:ln>
+                      <a:noFill/>
+                    </a:ln>
+                  </pic:spPr>
+                </pic:pic>
+              </a:graphicData>
+            </a:graphic>
+          </wp:inline>
+        </w:drawing>
+      </w:r>
+    </w:p>
+    <w:p>
+      <w:pPr>
+        <w:jc w:val="center"/>
+      </w:pPr>
+    </w:p>
+    <w:p>
+      <w:pPr>
+        <w:jc w:val="center"/>
+      </w:pPr>
+    </w:p>
+    <w:p>
+      <w:pPr>
+        <w:jc w:val="center"/>
+      </w:pPr>
+    </w:p>
+    <w:p>
+      <w:pPr>
+        <w:jc w:val="center"/>
+      </w:pPr>
+    </w:p>
+    <w:p>
+      <w:pPr>
+        <w:jc w:val="center"/>
+      </w:pPr>
+    </w:p>
+    <w:p>
+      <w:pPr>
+        <w:jc w:val="center"/>
+      </w:pPr>
+    </w:p>
+    <w:p>
+      <w:pPr>
+        <w:jc w:val="center"/>
+      </w:pPr>
+    </w:p>
+    <w:p>
+      <w:pPr>
+        <w:jc w:val="center"/>
+      </w:pPr>
+    </w:p>
+    <w:p>
+      <w:pPr>
+        <w:jc w:val="center"/>
+      </w:pPr>
+    </w:p>
+    <w:p>
+      <w:pPr>
+        <w:jc w:val="center"/>
+      </w:pPr>
+    </w:p>
+    <w:p>
+      <w:pPr>
+        <w:jc w:val="center"/>
+      </w:pPr>
+    </w:p>
+    <w:p>
+      <w:pPr>
+        <w:jc w:val="center"/>
+      </w:pPr>
+    </w:p>
+    <w:p>
+      <w:pPr>
+        <w:jc w:val="center"/>
+      </w:pPr>
+    </w:p>
+    <w:p>
+      <w:pPr>
+        <w:jc w:val="center"/>
+      </w:pPr>
+    </w:p>
+    <w:p>
+      <w:pPr>
+        <w:jc w:val="center"/>
+      </w:pPr>
+    </w:p>
+    <w:p>
+      <w:pPr>
+        <w:shd w:val="clear" w:color="auto" w:fill="F6F6F6"/>
+        <w:spacing w:after="0" w:line="240" w:lineRule="auto"/>
+        <w:outlineLvl w:val="0"/>
+        <w:rPr>
+          <w:rFonts w:ascii="cooper_hewittmedium" w:eastAsia="Times New Roman" w:hAnsi="cooper_hewittmedium" w:cs="Times New Roman"/>
+          <w:b/>
+          <w:bCs/>
+          <w:color w:val="273B47"/>
+          <w:kern w:val="36"/>
+          <w:sz w:val="54"/>
+          <w:szCs w:val="54"/>
+          <w:lang w:eastAsia="es-MX"/>
+        </w:rPr>
+      </w:pPr>
+      <w:r>
+        <w:rPr>
+          <w:rFonts w:ascii="cooper_hewittmedium" w:eastAsia="Times New Roman" w:hAnsi="cooper_hewittmedium" w:cs="Times New Roman"/>
+          <w:b/>
+          <w:bCs/>
+          <w:color w:val="273B47"/>
+          <w:kern w:val="36"/>
+          <w:sz w:val="54"/>
+          <w:szCs w:val="54"/>
+          <w:lang w:eastAsia="es-MX"/>
+        </w:rPr>
+        <w:lastRenderedPageBreak/>
+        <w:t>Funciones de las etiquetas HTML más importantes</w:t>
+      </w:r>
+    </w:p>
+    <w:p>
+      <w:pPr>
+        <w:jc w:val="center"/>
+      </w:pPr>
+      <w:r>
+        <w:rPr>
+          <w:noProof/>
+          <w:lang w:eastAsia="es-MX"/>
+        </w:rPr>
+        <w:drawing>
+          <wp:inline distT="0" distB="0" distL="0" distR="0">
+            <wp:extent cx="5638800" cy="1676400"/>
+            <wp:effectExtent l="0" t="0" r="0" b="0"/>
+            <wp:docPr id="9" name="Imagen 9"/>
+            <wp:cNvGraphicFramePr>
+              <a:graphicFrameLocks xmlns:a="http://schemas.openxmlformats.org/drawingml/2006/main" noChangeAspect="1"/>
+            </wp:cNvGraphicFramePr>
+            <a:graphic xmlns:a="http://schemas.openxmlformats.org/drawingml/2006/main">
+              <a:graphicData uri="http://schemas.openxmlformats.org/drawingml/2006/picture">
+                <pic:pic xmlns:pic="http://schemas.openxmlformats.org/drawingml/2006/picture">
+                  <pic:nvPicPr>
+                    <pic:cNvPr id="0" name="Picture 1"/>
+                    <pic:cNvPicPr>
+                      <a:picLocks noChangeAspect="1" noChangeArrowheads="1"/>
+                    </pic:cNvPicPr>
+                  </pic:nvPicPr>
+                  <pic:blipFill>
+                    <a:blip r:embed="rId13" cstate="print">
+                      <a:extLst>
+                        <a:ext uri="{28A0092B-C50C-407E-A947-70E740481C1C}">
+                          <a14:useLocalDpi xmlns:a14="http://schemas.microsoft.com/office/drawing/2010/main" val="0"/>
+                        </a:ext>
+                      </a:extLst>
+                    </a:blip>
+                    <a:srcRect/>
+                    <a:stretch>
+                      <a:fillRect/>
+                    </a:stretch>
+                  </pic:blipFill>
+                  <pic:spPr bwMode="auto">
+                    <a:xfrm>
+                      <a:off x="0" y="0"/>
+                      <a:ext cx="5638800" cy="1676400"/>
+                    </a:xfrm>
+                    <a:prstGeom prst="rect">
+                      <a:avLst/>
+                    </a:prstGeom>
+                    <a:noFill/>
+                    <a:ln>
+                      <a:noFill/>
+                    </a:ln>
+                  </pic:spPr>
+                </pic:pic>
+              </a:graphicData>
+            </a:graphic>
+          </wp:inline>
+        </w:drawing>
+      </w:r>
+    </w:p>
+    <w:p>
+      <w:pPr>
+        <w:jc w:val="both"/>
+      </w:pPr>
+      <w:r>
+        <w:rPr>
+          <w:rFonts w:ascii="Arial" w:hAnsi="Arial" w:cs="Arial"/>
+          <w:color w:val="273B47"/>
+          <w:sz w:val="24"/>
+          <w:szCs w:val="30"/>
+          <w:shd w:val="clear" w:color="auto" w:fill="FFFFFF"/>
+        </w:rPr>
+        <w:t>Veamos la descripción de estos elementos:</w:t>
+      </w:r>
+    </w:p>
+    <w:p>
+      <w:pPr>
+        <w:jc w:val="center"/>
+      </w:pPr>
+      <w:r>
+        <w:rPr>
+          <w:noProof/>
+          <w:lang w:eastAsia="es-MX"/>
+        </w:rPr>
+        <w:drawing>
+          <wp:inline distT="0" distB="0" distL="0" distR="0">
+            <wp:extent cx="4960347" cy="5308600"/>
+            <wp:effectExtent l="0" t="0" r="0" b="6350"/>
+            <wp:docPr id="10" name="Imagen 10" descr="Funciones de las etiquetas-01.png"/>
+            <wp:cNvGraphicFramePr>
+              <a:graphicFrameLocks xmlns:a="http://schemas.openxmlformats.org/drawingml/2006/main" noChangeAspect="1"/>
+            </wp:cNvGraphicFramePr>
+            <a:graphic xmlns:a="http://schemas.openxmlformats.org/drawingml/2006/main">
+              <a:graphicData uri="http://schemas.openxmlformats.org/drawingml/2006/picture">
+                <pic:pic xmlns:pic="http://schemas.openxmlformats.org/drawingml/2006/picture">
+                  <pic:nvPicPr>
+                    <pic:cNvPr id="0" name="Picture 2" descr="Funciones de las etiquetas-01.png"/>
+                    <pic:cNvPicPr>
+                      <a:picLocks noChangeAspect="1" noChangeArrowheads="1"/>
+                    </pic:cNvPicPr>
+                  </pic:nvPicPr>
+                  <pic:blipFill>
+                    <a:blip r:embed="rId14">
+                      <a:extLst>
+                        <a:ext uri="{28A0092B-C50C-407E-A947-70E740481C1C}">
+                          <a14:useLocalDpi xmlns:a14="http://schemas.microsoft.com/office/drawing/2010/main" val="0"/>
+                        </a:ext>
+                      </a:extLst>
+                    </a:blip>
+                    <a:srcRect/>
+                    <a:stretch>
+                      <a:fillRect/>
+                    </a:stretch>
+                  </pic:blipFill>
+                  <pic:spPr bwMode="auto">
+                    <a:xfrm>
+                      <a:off x="0" y="0"/>
+                      <a:ext cx="4992363" cy="5342864"/>
+                    </a:xfrm>
+                    <a:prstGeom prst="rect">
+                      <a:avLst/>
+                    </a:prstGeom>
+                    <a:noFill/>
+                    <a:ln>
+                      <a:noFill/>
+                    </a:ln>
+                  </pic:spPr>
+                </pic:pic>
+              </a:graphicData>
+            </a:graphic>
+          </wp:inline>
+        </w:drawing>
+      </w:r>
+    </w:p>
+    <w:p>
+      <w:pPr>
+        <w:jc w:val="both"/>
+        <w:rPr>
+          <w:sz w:val="18"/>
+        </w:rPr>
+      </w:pPr>
+      <w:r>
+        <w:rPr>
+          <w:rFonts w:ascii="Arial" w:hAnsi="Arial" w:cs="Arial"/>
+          <w:color w:val="273B47"/>
+          <w:sz w:val="24"/>
+          <w:szCs w:val="30"/>
+          <w:shd w:val="clear" w:color="auto" w:fill="FFFFFF"/>
+        </w:rPr>
+        <w:lastRenderedPageBreak/>
+        <w:t>Si por ejemplo queremos añadir en nuestro documento estilos o JavaScript, lo hacemos con las etiquetas &lt;</w:t>
+      </w:r>
+      <w:proofErr w:type="spellStart"/>
+      <w:r>
+        <w:rPr>
+          <w:rFonts w:ascii="Arial" w:hAnsi="Arial" w:cs="Arial"/>
+          <w:color w:val="273B47"/>
+          <w:sz w:val="24"/>
+          <w:szCs w:val="30"/>
+          <w:shd w:val="clear" w:color="auto" w:fill="FFFFFF"/>
+        </w:rPr>
+        <w:t>style</w:t>
+      </w:r>
+      <w:proofErr w:type="spellEnd"/>
+      <w:r>
+        <w:rPr>
+          <w:rFonts w:ascii="Arial" w:hAnsi="Arial" w:cs="Arial"/>
+          <w:color w:val="273B47"/>
+          <w:sz w:val="24"/>
+          <w:szCs w:val="30"/>
+          <w:shd w:val="clear" w:color="auto" w:fill="FFFFFF"/>
+        </w:rPr>
+        <w:t>&gt; y &lt;script&gt; respectivamente, que a su vez deben ir dentro de la etiqueta raíz &lt;</w:t>
+      </w:r>
+      <w:proofErr w:type="spellStart"/>
+      <w:r>
+        <w:rPr>
+          <w:rFonts w:ascii="Arial" w:hAnsi="Arial" w:cs="Arial"/>
+          <w:color w:val="273B47"/>
+          <w:sz w:val="24"/>
+          <w:szCs w:val="30"/>
+          <w:shd w:val="clear" w:color="auto" w:fill="FFFFFF"/>
+        </w:rPr>
+        <w:t>html</w:t>
+      </w:r>
+      <w:proofErr w:type="spellEnd"/>
+      <w:r>
+        <w:rPr>
+          <w:rFonts w:ascii="Arial" w:hAnsi="Arial" w:cs="Arial"/>
+          <w:color w:val="273B47"/>
+          <w:sz w:val="24"/>
+          <w:szCs w:val="30"/>
+          <w:shd w:val="clear" w:color="auto" w:fill="FFFFFF"/>
+        </w:rPr>
+        <w:t>&gt;, algo así:</w:t>
+      </w:r>
+    </w:p>
+    <w:p>
+      <w:pPr>
+        <w:jc w:val="center"/>
+      </w:pPr>
+      <w:r>
+        <w:rPr>
+          <w:noProof/>
+          <w:lang w:eastAsia="es-MX"/>
+        </w:rPr>
+        <w:drawing>
+          <wp:inline distT="0" distB="0" distL="0" distR="0">
+            <wp:extent cx="5427345" cy="2393639"/>
+            <wp:effectExtent l="0" t="0" r="1905" b="6985"/>
+            <wp:docPr id="11" name="Imagen 11"/>
+            <wp:cNvGraphicFramePr>
+              <a:graphicFrameLocks xmlns:a="http://schemas.openxmlformats.org/drawingml/2006/main" noChangeAspect="1"/>
+            </wp:cNvGraphicFramePr>
+            <a:graphic xmlns:a="http://schemas.openxmlformats.org/drawingml/2006/main">
+              <a:graphicData uri="http://schemas.openxmlformats.org/drawingml/2006/picture">
+                <pic:pic xmlns:pic="http://schemas.openxmlformats.org/drawingml/2006/picture">
+                  <pic:nvPicPr>
+                    <pic:cNvPr id="0" name="Picture 4"/>
+                    <pic:cNvPicPr>
+                      <a:picLocks noChangeAspect="1" noChangeArrowheads="1"/>
+                    </pic:cNvPicPr>
+                  </pic:nvPicPr>
+                  <pic:blipFill>
+                    <a:blip r:embed="rId15" cstate="print">
+                      <a:extLst>
+                        <a:ext uri="{28A0092B-C50C-407E-A947-70E740481C1C}">
+                          <a14:useLocalDpi xmlns:a14="http://schemas.microsoft.com/office/drawing/2010/main" val="0"/>
+                        </a:ext>
+                      </a:extLst>
+                    </a:blip>
+                    <a:srcRect/>
+                    <a:stretch>
+                      <a:fillRect/>
+                    </a:stretch>
+                  </pic:blipFill>
+                  <pic:spPr bwMode="auto">
+                    <a:xfrm>
+                      <a:off x="0" y="0"/>
+                      <a:ext cx="5433611" cy="2396402"/>
+                    </a:xfrm>
+                    <a:prstGeom prst="rect">
+                      <a:avLst/>
+                    </a:prstGeom>
+                    <a:noFill/>
+                    <a:ln>
+                      <a:noFill/>
+                    </a:ln>
+                  </pic:spPr>
+                </pic:pic>
+              </a:graphicData>
+            </a:graphic>
+          </wp:inline>
+        </w:drawing>
+      </w:r>
+    </w:p>
+    <w:p>
+      <w:pPr>
+        <w:pStyle w:val="NormalWeb"/>
+        <w:shd w:val="clear" w:color="auto" w:fill="FFFFFF"/>
+        <w:spacing w:before="240" w:beforeAutospacing="0" w:after="240" w:afterAutospacing="0" w:line="384" w:lineRule="atLeast"/>
+        <w:rPr>
+          <w:rFonts w:ascii="Arial" w:hAnsi="Arial" w:cs="Arial"/>
+          <w:color w:val="273B47"/>
+          <w:szCs w:val="30"/>
+        </w:rPr>
+      </w:pPr>
+      <w:r>
+        <w:rPr>
+          <w:rFonts w:ascii="Arial" w:hAnsi="Arial" w:cs="Arial"/>
+          <w:color w:val="273B47"/>
+          <w:szCs w:val="30"/>
+        </w:rPr>
+        <w:t>Descripción de algunos elementos vacíos:</w:t>
+      </w:r>
+    </w:p>
+    <w:p>
+      <w:pPr>
+        <w:jc w:val="center"/>
+      </w:pPr>
+      <w:r>
+        <w:rPr>
+          <w:noProof/>
+          <w:lang w:eastAsia="es-MX"/>
+        </w:rPr>
+        <w:drawing>
+          <wp:inline distT="0" distB="0" distL="0" distR="0">
+            <wp:extent cx="3934304" cy="4612005"/>
+            <wp:effectExtent l="0" t="0" r="9525" b="0"/>
+            <wp:docPr id="12" name="Imagen 12" descr="Funciones de las etiquetas-02.png"/>
+            <wp:cNvGraphicFramePr>
+              <a:graphicFrameLocks xmlns:a="http://schemas.openxmlformats.org/drawingml/2006/main" noChangeAspect="1"/>
+            </wp:cNvGraphicFramePr>
+            <a:graphic xmlns:a="http://schemas.openxmlformats.org/drawingml/2006/main">
+              <a:graphicData uri="http://schemas.openxmlformats.org/drawingml/2006/picture">
+                <pic:pic xmlns:pic="http://schemas.openxmlformats.org/drawingml/2006/picture">
+                  <pic:nvPicPr>
+                    <pic:cNvPr id="0" name="Picture 5" descr="Funciones de las etiquetas-02.png"/>
+                    <pic:cNvPicPr>
+                      <a:picLocks noChangeAspect="1" noChangeArrowheads="1"/>
+                    </pic:cNvPicPr>
+                  </pic:nvPicPr>
+                  <pic:blipFill>
+                    <a:blip r:embed="rId16">
+                      <a:extLst>
+                        <a:ext uri="{28A0092B-C50C-407E-A947-70E740481C1C}">
+                          <a14:useLocalDpi xmlns:a14="http://schemas.microsoft.com/office/drawing/2010/main" val="0"/>
+                        </a:ext>
+                      </a:extLst>
+                    </a:blip>
+                    <a:srcRect/>
+                    <a:stretch>
+                      <a:fillRect/>
+                    </a:stretch>
+                  </pic:blipFill>
+                  <pic:spPr bwMode="auto">
+                    <a:xfrm>
+                      <a:off x="0" y="0"/>
+                      <a:ext cx="4018766" cy="4711016"/>
+                    </a:xfrm>
+                    <a:prstGeom prst="rect">
+                      <a:avLst/>
+                    </a:prstGeom>
+                    <a:noFill/>
+                    <a:ln>
+                      <a:noFill/>
+                    </a:ln>
+                  </pic:spPr>
+                </pic:pic>
+              </a:graphicData>
+            </a:graphic>
+          </wp:inline>
+        </w:drawing>
+      </w:r>
+    </w:p>
+    <w:p>
+      <w:pPr>
+        <w:jc w:val="both"/>
+        <w:rPr>
+          <w:rFonts w:ascii="Arial" w:hAnsi="Arial" w:cs="Arial"/>
+          <w:color w:val="273B47"/>
+          <w:sz w:val="24"/>
+          <w:szCs w:val="30"/>
+          <w:shd w:val="clear" w:color="auto" w:fill="FFFFFF"/>
+        </w:rPr>
+      </w:pPr>
+      <w:r>
+        <w:rPr>
+          <w:rFonts w:ascii="Arial" w:hAnsi="Arial" w:cs="Arial"/>
+          <w:color w:val="273B47"/>
+          <w:sz w:val="24"/>
+          <w:szCs w:val="30"/>
+          <w:shd w:val="clear" w:color="auto" w:fill="FFFFFF"/>
+        </w:rPr>
+        <w:lastRenderedPageBreak/>
+        <w:t>Descripción de las etiquetas semánticas para la estructura base de nuestra página:</w:t>
+      </w:r>
+    </w:p>
+    <w:p>
+      <w:pPr>
+        <w:jc w:val="center"/>
+        <w:rPr>
+          <w:sz w:val="18"/>
+        </w:rPr>
+      </w:pPr>
+      <w:r>
+        <w:rPr>
+          <w:noProof/>
+          <w:lang w:eastAsia="es-MX"/>
+        </w:rPr>
+        <w:drawing>
+          <wp:inline distT="0" distB="0" distL="0" distR="0">
+            <wp:extent cx="5612130" cy="7637560"/>
+            <wp:effectExtent l="0" t="0" r="7620" b="1905"/>
+            <wp:docPr id="13" name="Imagen 13" descr="Funciones de las etiquetas-03.png"/>
+            <wp:cNvGraphicFramePr>
+              <a:graphicFrameLocks xmlns:a="http://schemas.openxmlformats.org/drawingml/2006/main" noChangeAspect="1"/>
+            </wp:cNvGraphicFramePr>
+            <a:graphic xmlns:a="http://schemas.openxmlformats.org/drawingml/2006/main">
+              <a:graphicData uri="http://schemas.openxmlformats.org/drawingml/2006/picture">
+                <pic:pic xmlns:pic="http://schemas.openxmlformats.org/drawingml/2006/picture">
+                  <pic:nvPicPr>
+                    <pic:cNvPr id="0" name="Picture 7" descr="Funciones de las etiquetas-03.png"/>
+                    <pic:cNvPicPr>
+                      <a:picLocks noChangeAspect="1" noChangeArrowheads="1"/>
+                    </pic:cNvPicPr>
+                  </pic:nvPicPr>
+                  <pic:blipFill>
+                    <a:blip r:embed="rId17">
+                      <a:extLst>
+                        <a:ext uri="{28A0092B-C50C-407E-A947-70E740481C1C}">
+                          <a14:useLocalDpi xmlns:a14="http://schemas.microsoft.com/office/drawing/2010/main" val="0"/>
+                        </a:ext>
+                      </a:extLst>
+                    </a:blip>
+                    <a:srcRect/>
+                    <a:stretch>
+                      <a:fillRect/>
+                    </a:stretch>
+                  </pic:blipFill>
+                  <pic:spPr bwMode="auto">
+                    <a:xfrm>
+                      <a:off x="0" y="0"/>
+                      <a:ext cx="5612130" cy="7637560"/>
+                    </a:xfrm>
+                    <a:prstGeom prst="rect">
+                      <a:avLst/>
+                    </a:prstGeom>
+                    <a:noFill/>
+                    <a:ln>
+                      <a:noFill/>
+                    </a:ln>
+                  </pic:spPr>
+                </pic:pic>
+              </a:graphicData>
+            </a:graphic>
+          </wp:inline>
+        </w:drawing>
+      </w:r>
+    </w:p>
+    <w:p>
+      <w:pPr>
+        <w:jc w:val="center"/>
+        <w:rPr>
+          <w:sz w:val="18"/>
+        </w:rPr>
+      </w:pPr>
+    </w:p>
+    <w:p>
+      <w:pPr>
+        <w:jc w:val="both"/>
+        <w:rPr>
+          <w:rFonts w:ascii="Arial" w:hAnsi="Arial" w:cs="Arial"/>
+          <w:color w:val="273B47"/>
+          <w:sz w:val="24"/>
+          <w:szCs w:val="30"/>
+          <w:shd w:val="clear" w:color="auto" w:fill="FFFFFF"/>
+        </w:rPr>
+      </w:pPr>
+      <w:r>
+        <w:rPr>
+          <w:rFonts w:ascii="Arial" w:hAnsi="Arial" w:cs="Arial"/>
+          <w:color w:val="273B47"/>
+          <w:sz w:val="24"/>
+          <w:szCs w:val="30"/>
+          <w:shd w:val="clear" w:color="auto" w:fill="FFFFFF"/>
+        </w:rPr>
+        <w:lastRenderedPageBreak/>
+        <w:t>Descripción de otras etiquetas muy usadas:</w:t>
+      </w:r>
+    </w:p>
+    <w:p>
+      <w:pPr>
+        <w:jc w:val="center"/>
+        <w:rPr>
+          <w:sz w:val="14"/>
+        </w:rPr>
+      </w:pPr>
+      <w:r>
+        <w:rPr>
+          <w:noProof/>
+          <w:lang w:eastAsia="es-MX"/>
+        </w:rPr>
+        <w:drawing>
+          <wp:inline distT="0" distB="0" distL="0" distR="0">
+            <wp:extent cx="4106333" cy="7912420"/>
+            <wp:effectExtent l="0" t="0" r="8890" b="0"/>
+            <wp:docPr id="14" name="Imagen 14" descr="Funciones de las etiquetas-04.png"/>
+            <wp:cNvGraphicFramePr>
+              <a:graphicFrameLocks xmlns:a="http://schemas.openxmlformats.org/drawingml/2006/main" noChangeAspect="1"/>
+            </wp:cNvGraphicFramePr>
+            <a:graphic xmlns:a="http://schemas.openxmlformats.org/drawingml/2006/main">
+              <a:graphicData uri="http://schemas.openxmlformats.org/drawingml/2006/picture">
+                <pic:pic xmlns:pic="http://schemas.openxmlformats.org/drawingml/2006/picture">
+                  <pic:nvPicPr>
+                    <pic:cNvPr id="0" name="Picture 9" descr="Funciones de las etiquetas-04.png"/>
+                    <pic:cNvPicPr>
+                      <a:picLocks noChangeAspect="1" noChangeArrowheads="1"/>
+                    </pic:cNvPicPr>
+                  </pic:nvPicPr>
+                  <pic:blipFill>
+                    <a:blip r:embed="rId18">
+                      <a:extLst>
+                        <a:ext uri="{28A0092B-C50C-407E-A947-70E740481C1C}">
+                          <a14:useLocalDpi xmlns:a14="http://schemas.microsoft.com/office/drawing/2010/main" val="0"/>
+                        </a:ext>
+                      </a:extLst>
+                    </a:blip>
+                    <a:srcRect/>
+                    <a:stretch>
+                      <a:fillRect/>
+                    </a:stretch>
+                  </pic:blipFill>
+                  <pic:spPr bwMode="auto">
+                    <a:xfrm>
+                      <a:off x="0" y="0"/>
+                      <a:ext cx="4132356" cy="7962563"/>
                     </a:xfrm>
                     <a:prstGeom prst="rect">
                       <a:avLst/>
@@ -2434,6 +3052,27 @@
     <w:name w:val="Normal"/>
     <w:qFormat/>
   </w:style>
+  <w:style w:type="paragraph" w:styleId="Ttulo1">
+    <w:name w:val="heading 1"/>
+    <w:basedOn w:val="Normal"/>
+    <w:link w:val="Ttulo1Car"/>
+    <w:uiPriority w:val="9"/>
+    <w:qFormat/>
+    <w:rsid w:val="0039763E"/>
+    <w:pPr>
+      <w:spacing w:before="100" w:beforeAutospacing="1" w:after="100" w:afterAutospacing="1" w:line="240" w:lineRule="auto"/>
+      <w:outlineLvl w:val="0"/>
+    </w:pPr>
+    <w:rPr>
+      <w:rFonts w:ascii="Times New Roman" w:eastAsia="Times New Roman" w:hAnsi="Times New Roman" w:cs="Times New Roman"/>
+      <w:b/>
+      <w:bCs/>
+      <w:kern w:val="36"/>
+      <w:sz w:val="48"/>
+      <w:szCs w:val="48"/>
+      <w:lang w:eastAsia="es-MX"/>
+    </w:rPr>
+  </w:style>
   <w:style w:type="character" w:default="1" w:styleId="Fuentedeprrafopredeter">
     <w:name w:val="Default Paragraph Font"/>
     <w:uiPriority w:val="1"/>
@@ -2500,6 +3139,22 @@
       <w:rFonts w:ascii="Courier New" w:eastAsia="Times New Roman" w:hAnsi="Courier New" w:cs="Courier New"/>
       <w:sz w:val="20"/>
       <w:szCs w:val="20"/>
+    </w:rPr>
+  </w:style>
+  <w:style w:type="character" w:customStyle="1" w:styleId="Ttulo1Car">
+    <w:name w:val="Título 1 Car"/>
+    <w:basedOn w:val="Fuentedeprrafopredeter"/>
+    <w:link w:val="Ttulo1"/>
+    <w:uiPriority w:val="9"/>
+    <w:rsid w:val="0039763E"/>
+    <w:rPr>
+      <w:rFonts w:ascii="Times New Roman" w:eastAsia="Times New Roman" w:hAnsi="Times New Roman" w:cs="Times New Roman"/>
+      <w:b/>
+      <w:bCs/>
+      <w:kern w:val="36"/>
+      <w:sz w:val="48"/>
+      <w:szCs w:val="48"/>
+      <w:lang w:eastAsia="es-MX"/>
     </w:rPr>
   </w:style>
 </w:styles>

</xml_diff>

<commit_message>
Tipos de errores y Organizacion semantica.
</commit_message>
<xml_diff>
--- a/Frontend Developer.docx
+++ b/Frontend Developer.docx
@@ -2357,6 +2357,539 @@
                     <a:xfrm>
                       <a:off x="0" y="0"/>
                       <a:ext cx="4132356" cy="7962563"/>
+                    </a:xfrm>
+                    <a:prstGeom prst="rect">
+                      <a:avLst/>
+                    </a:prstGeom>
+                    <a:noFill/>
+                    <a:ln>
+                      <a:noFill/>
+                    </a:ln>
+                  </pic:spPr>
+                </pic:pic>
+              </a:graphicData>
+            </a:graphic>
+          </wp:inline>
+        </w:drawing>
+      </w:r>
+    </w:p>
+    <w:p>
+      <w:pPr>
+        <w:spacing w:line="240" w:lineRule="auto"/>
+        <w:rPr>
+          <w:rFonts w:ascii="cooper_hewittmedium" w:eastAsia="Times New Roman" w:hAnsi="cooper_hewittmedium" w:cs="Times New Roman"/>
+          <w:b/>
+          <w:bCs/>
+          <w:color w:val="000000"/>
+          <w:spacing w:val="-2"/>
+          <w:sz w:val="36"/>
+          <w:szCs w:val="36"/>
+          <w:lang w:eastAsia="es-MX"/>
+        </w:rPr>
+      </w:pPr>
+      <w:r>
+        <w:rPr>
+          <w:rFonts w:ascii="cooper_hewittmedium" w:eastAsia="Times New Roman" w:hAnsi="cooper_hewittmedium" w:cs="Times New Roman"/>
+          <w:b/>
+          <w:bCs/>
+          <w:color w:val="000000"/>
+          <w:spacing w:val="-2"/>
+          <w:sz w:val="36"/>
+          <w:szCs w:val="36"/>
+          <w:lang w:eastAsia="es-MX"/>
+        </w:rPr>
+        <w:lastRenderedPageBreak/>
+        <w:t>La importancia del código semántico</w:t>
+      </w:r>
+    </w:p>
+    <w:p>
+      <w:pPr>
+        <w:spacing w:before="113" w:after="113" w:line="240" w:lineRule="auto"/>
+        <w:rPr>
+          <w:rFonts w:ascii="Arial" w:eastAsia="Times New Roman" w:hAnsi="Arial" w:cs="Arial"/>
+          <w:color w:val="273B47"/>
+          <w:sz w:val="24"/>
+          <w:szCs w:val="24"/>
+          <w:lang w:eastAsia="es-MX"/>
+        </w:rPr>
+      </w:pPr>
+      <w:r>
+        <w:rPr>
+          <w:rFonts w:ascii="Arial" w:eastAsia="Times New Roman" w:hAnsi="Arial" w:cs="Arial"/>
+          <w:color w:val="273B47"/>
+          <w:sz w:val="24"/>
+          <w:szCs w:val="24"/>
+          <w:lang w:eastAsia="es-MX"/>
+        </w:rPr>
+        <w:t>Es importante que como desarrolladores tengamos claro el significado de escribir código. Debes ser consciente de que la manera en la que codeas tenga sentido.</w:t>
+      </w:r>
+    </w:p>
+    <w:p>
+      <w:pPr>
+        <w:spacing w:before="113" w:after="113" w:line="240" w:lineRule="auto"/>
+        <w:rPr>
+          <w:rFonts w:ascii="Arial" w:eastAsia="Times New Roman" w:hAnsi="Arial" w:cs="Arial"/>
+          <w:color w:val="273B47"/>
+          <w:sz w:val="24"/>
+          <w:szCs w:val="24"/>
+          <w:lang w:eastAsia="es-MX"/>
+        </w:rPr>
+      </w:pPr>
+      <w:r>
+        <w:rPr>
+          <w:rFonts w:ascii="Arial" w:eastAsia="Times New Roman" w:hAnsi="Arial" w:cs="Arial"/>
+          <w:color w:val="273B47"/>
+          <w:sz w:val="24"/>
+          <w:szCs w:val="24"/>
+          <w:lang w:eastAsia="es-MX"/>
+        </w:rPr>
+        <w:t>La semántica HTML no es más que darle sentido y estructura a lo que estas escribiendo. Muy importante para el navegador. No todos los elementos deberían ser un div.</w:t>
+      </w:r>
+    </w:p>
+    <w:p>
+      <w:pPr>
+        <w:jc w:val="both"/>
+        <w:rPr>
+          <w:sz w:val="14"/>
+        </w:rPr>
+      </w:pPr>
+    </w:p>
+    <w:p>
+      <w:pPr>
+        <w:jc w:val="center"/>
+        <w:rPr>
+          <w:sz w:val="14"/>
+        </w:rPr>
+      </w:pPr>
+      <w:r>
+        <w:rPr>
+          <w:noProof/>
+          <w:sz w:val="14"/>
+          <w:lang w:eastAsia="es-MX"/>
+        </w:rPr>
+        <w:drawing>
+          <wp:inline distT="0" distB="0" distL="0" distR="0">
+            <wp:extent cx="5613400" cy="4106545"/>
+            <wp:effectExtent l="0" t="0" r="6350" b="8255"/>
+            <wp:docPr id="15" name="Imagen 15"/>
+            <wp:cNvGraphicFramePr>
+              <a:graphicFrameLocks xmlns:a="http://schemas.openxmlformats.org/drawingml/2006/main" noChangeAspect="1"/>
+            </wp:cNvGraphicFramePr>
+            <a:graphic xmlns:a="http://schemas.openxmlformats.org/drawingml/2006/main">
+              <a:graphicData uri="http://schemas.openxmlformats.org/drawingml/2006/picture">
+                <pic:pic xmlns:pic="http://schemas.openxmlformats.org/drawingml/2006/picture">
+                  <pic:nvPicPr>
+                    <pic:cNvPr id="0" name="Picture 11"/>
+                    <pic:cNvPicPr>
+                      <a:picLocks noChangeAspect="1" noChangeArrowheads="1"/>
+                    </pic:cNvPicPr>
+                  </pic:nvPicPr>
+                  <pic:blipFill>
+                    <a:blip r:embed="rId19">
+                      <a:extLst>
+                        <a:ext uri="{28A0092B-C50C-407E-A947-70E740481C1C}">
+                          <a14:useLocalDpi xmlns:a14="http://schemas.microsoft.com/office/drawing/2010/main" val="0"/>
+                        </a:ext>
+                      </a:extLst>
+                    </a:blip>
+                    <a:srcRect/>
+                    <a:stretch>
+                      <a:fillRect/>
+                    </a:stretch>
+                  </pic:blipFill>
+                  <pic:spPr bwMode="auto">
+                    <a:xfrm>
+                      <a:off x="0" y="0"/>
+                      <a:ext cx="5613400" cy="4106545"/>
+                    </a:xfrm>
+                    <a:prstGeom prst="rect">
+                      <a:avLst/>
+                    </a:prstGeom>
+                    <a:noFill/>
+                    <a:ln>
+                      <a:noFill/>
+                    </a:ln>
+                  </pic:spPr>
+                </pic:pic>
+              </a:graphicData>
+            </a:graphic>
+          </wp:inline>
+        </w:drawing>
+      </w:r>
+    </w:p>
+    <w:p>
+      <w:pPr>
+        <w:jc w:val="center"/>
+        <w:rPr>
+          <w:sz w:val="14"/>
+        </w:rPr>
+      </w:pPr>
+    </w:p>
+    <w:p>
+      <w:pPr>
+        <w:spacing w:line="240" w:lineRule="auto"/>
+        <w:rPr>
+          <w:rFonts w:ascii="cooper_hewittmedium" w:eastAsia="Times New Roman" w:hAnsi="cooper_hewittmedium" w:cs="Times New Roman"/>
+          <w:b/>
+          <w:bCs/>
+          <w:color w:val="000000"/>
+          <w:spacing w:val="-2"/>
+          <w:sz w:val="36"/>
+          <w:szCs w:val="36"/>
+          <w:lang w:eastAsia="es-MX"/>
+        </w:rPr>
+      </w:pPr>
+      <w:r>
+        <w:rPr>
+          <w:rFonts w:ascii="cooper_hewittmedium" w:eastAsia="Times New Roman" w:hAnsi="cooper_hewittmedium" w:cs="Times New Roman"/>
+          <w:b/>
+          <w:bCs/>
+          <w:color w:val="000000"/>
+          <w:spacing w:val="-2"/>
+          <w:sz w:val="36"/>
+          <w:szCs w:val="36"/>
+          <w:lang w:eastAsia="es-MX"/>
+        </w:rPr>
+        <w:t xml:space="preserve">Tipos de errores en HTML, </w:t>
+      </w:r>
+      <w:proofErr w:type="spellStart"/>
+      <w:r>
+        <w:rPr>
+          <w:rFonts w:ascii="cooper_hewittmedium" w:eastAsia="Times New Roman" w:hAnsi="cooper_hewittmedium" w:cs="Times New Roman"/>
+          <w:b/>
+          <w:bCs/>
+          <w:color w:val="000000"/>
+          <w:spacing w:val="-2"/>
+          <w:sz w:val="36"/>
+          <w:szCs w:val="36"/>
+          <w:lang w:eastAsia="es-MX"/>
+        </w:rPr>
+        <w:t>debugging</w:t>
+      </w:r>
+      <w:proofErr w:type="spellEnd"/>
+      <w:r>
+        <w:rPr>
+          <w:rFonts w:ascii="cooper_hewittmedium" w:eastAsia="Times New Roman" w:hAnsi="cooper_hewittmedium" w:cs="Times New Roman"/>
+          <w:b/>
+          <w:bCs/>
+          <w:color w:val="000000"/>
+          <w:spacing w:val="-2"/>
+          <w:sz w:val="36"/>
+          <w:szCs w:val="36"/>
+          <w:lang w:eastAsia="es-MX"/>
+        </w:rPr>
+        <w:t xml:space="preserve"> y servicio de validación de etiquetas</w:t>
+      </w:r>
+    </w:p>
+    <w:p>
+      <w:pPr>
+        <w:spacing w:after="0" w:line="240" w:lineRule="auto"/>
+        <w:rPr>
+          <w:rFonts w:ascii="Arial" w:eastAsia="Times New Roman" w:hAnsi="Arial" w:cs="Arial"/>
+          <w:color w:val="273B47"/>
+          <w:sz w:val="24"/>
+          <w:szCs w:val="24"/>
+          <w:lang w:eastAsia="es-MX"/>
+        </w:rPr>
+      </w:pPr>
+      <w:r>
+        <w:rPr>
+          <w:rFonts w:ascii="Arial" w:eastAsia="Times New Roman" w:hAnsi="Arial" w:cs="Arial"/>
+          <w:b/>
+          <w:bCs/>
+          <w:color w:val="273B47"/>
+          <w:sz w:val="24"/>
+          <w:szCs w:val="24"/>
+          <w:lang w:eastAsia="es-MX"/>
+        </w:rPr>
+        <w:t>Errores sintácticos</w:t>
+      </w:r>
+      <w:r>
+        <w:rPr>
+          <w:rFonts w:ascii="Arial" w:eastAsia="Times New Roman" w:hAnsi="Arial" w:cs="Arial"/>
+          <w:color w:val="273B47"/>
+          <w:sz w:val="24"/>
+          <w:szCs w:val="24"/>
+          <w:lang w:eastAsia="es-MX"/>
+        </w:rPr>
+        <w:t>: Son errores de escritura en el código y evitan que el programa funcione. Pueden ser errores de tipado.</w:t>
+      </w:r>
+    </w:p>
+    <w:p>
+      <w:pPr>
+        <w:spacing w:after="0" w:line="240" w:lineRule="auto"/>
+        <w:rPr>
+          <w:rFonts w:ascii="Arial" w:eastAsia="Times New Roman" w:hAnsi="Arial" w:cs="Arial"/>
+          <w:color w:val="273B47"/>
+          <w:sz w:val="24"/>
+          <w:szCs w:val="24"/>
+          <w:lang w:eastAsia="es-MX"/>
+        </w:rPr>
+      </w:pPr>
+      <w:r>
+        <w:rPr>
+          <w:rFonts w:ascii="Arial" w:eastAsia="Times New Roman" w:hAnsi="Arial" w:cs="Arial"/>
+          <w:b/>
+          <w:bCs/>
+          <w:color w:val="273B47"/>
+          <w:sz w:val="24"/>
+          <w:szCs w:val="24"/>
+          <w:lang w:eastAsia="es-MX"/>
+        </w:rPr>
+        <w:t>Errores lógicos</w:t>
+      </w:r>
+      <w:r>
+        <w:rPr>
+          <w:rFonts w:ascii="Arial" w:eastAsia="Times New Roman" w:hAnsi="Arial" w:cs="Arial"/>
+          <w:color w:val="273B47"/>
+          <w:sz w:val="24"/>
+          <w:szCs w:val="24"/>
+          <w:lang w:eastAsia="es-MX"/>
+        </w:rPr>
+        <w:t>: En estos la sintaxis es correcta, pero el código no hace lo que debería. El programa funciona, pero de forma incorrecta.</w:t>
+      </w:r>
+    </w:p>
+    <w:p>
+      <w:pPr>
+        <w:jc w:val="both"/>
+        <w:rPr>
+          <w:sz w:val="14"/>
+        </w:rPr>
+      </w:pPr>
+    </w:p>
+    <w:p>
+      <w:pPr>
+        <w:jc w:val="center"/>
+        <w:rPr>
+          <w:sz w:val="14"/>
+        </w:rPr>
+      </w:pPr>
+    </w:p>
+    <w:p>
+      <w:pPr>
+        <w:jc w:val="center"/>
+        <w:rPr>
+          <w:sz w:val="14"/>
+        </w:rPr>
+      </w:pPr>
+      <w:r>
+        <w:rPr>
+          <w:noProof/>
+          <w:sz w:val="14"/>
+          <w:lang w:eastAsia="es-MX"/>
+        </w:rPr>
+        <w:lastRenderedPageBreak/>
+        <w:drawing>
+          <wp:inline distT="0" distB="0" distL="0" distR="0">
+            <wp:extent cx="4529666" cy="3286057"/>
+            <wp:effectExtent l="0" t="0" r="4445" b="0"/>
+            <wp:docPr id="16" name="Imagen 16"/>
+            <wp:cNvGraphicFramePr>
+              <a:graphicFrameLocks xmlns:a="http://schemas.openxmlformats.org/drawingml/2006/main" noChangeAspect="1"/>
+            </wp:cNvGraphicFramePr>
+            <a:graphic xmlns:a="http://schemas.openxmlformats.org/drawingml/2006/main">
+              <a:graphicData uri="http://schemas.openxmlformats.org/drawingml/2006/picture">
+                <pic:pic xmlns:pic="http://schemas.openxmlformats.org/drawingml/2006/picture">
+                  <pic:nvPicPr>
+                    <pic:cNvPr id="0" name="Picture 12"/>
+                    <pic:cNvPicPr>
+                      <a:picLocks noChangeAspect="1" noChangeArrowheads="1"/>
+                    </pic:cNvPicPr>
+                  </pic:nvPicPr>
+                  <pic:blipFill>
+                    <a:blip r:embed="rId20">
+                      <a:extLst>
+                        <a:ext uri="{28A0092B-C50C-407E-A947-70E740481C1C}">
+                          <a14:useLocalDpi xmlns:a14="http://schemas.microsoft.com/office/drawing/2010/main" val="0"/>
+                        </a:ext>
+                      </a:extLst>
+                    </a:blip>
+                    <a:srcRect/>
+                    <a:stretch>
+                      <a:fillRect/>
+                    </a:stretch>
+                  </pic:blipFill>
+                  <pic:spPr bwMode="auto">
+                    <a:xfrm>
+                      <a:off x="0" y="0"/>
+                      <a:ext cx="4534974" cy="3289908"/>
+                    </a:xfrm>
+                    <a:prstGeom prst="rect">
+                      <a:avLst/>
+                    </a:prstGeom>
+                    <a:noFill/>
+                    <a:ln>
+                      <a:noFill/>
+                    </a:ln>
+                  </pic:spPr>
+                </pic:pic>
+              </a:graphicData>
+            </a:graphic>
+          </wp:inline>
+        </w:drawing>
+      </w:r>
+    </w:p>
+    <w:p>
+      <w:pPr>
+        <w:jc w:val="both"/>
+      </w:pPr>
+      <w:hyperlink r:id="rId21" w:history="1">
+        <w:r>
+          <w:rPr>
+            <w:rStyle w:val="Hipervnculo"/>
+          </w:rPr>
+          <w:t>https://validator.w3.org/</w:t>
+        </w:r>
+      </w:hyperlink>
+    </w:p>
+    <w:p>
+      <w:pPr>
+        <w:jc w:val="both"/>
+      </w:pPr>
+    </w:p>
+    <w:p>
+      <w:pPr>
+        <w:pStyle w:val="Ttulo1"/>
+        <w:shd w:val="clear" w:color="auto" w:fill="F6F6F6"/>
+        <w:spacing w:before="0" w:beforeAutospacing="0" w:after="0" w:afterAutospacing="0"/>
+        <w:jc w:val="both"/>
+        <w:rPr>
+          <w:rFonts w:ascii="cooper_hewittmedium" w:hAnsi="cooper_hewittmedium"/>
+          <w:color w:val="FF0000"/>
+          <w:sz w:val="44"/>
+          <w:szCs w:val="54"/>
+        </w:rPr>
+      </w:pPr>
+      <w:r>
+        <w:rPr>
+          <w:rFonts w:ascii="cooper_hewittmedium" w:hAnsi="cooper_hewittmedium"/>
+          <w:color w:val="FF0000"/>
+          <w:sz w:val="44"/>
+          <w:szCs w:val="54"/>
+        </w:rPr>
+        <w:t>Reto 1: Organiza el siguiente bloque de código de forma semántica</w:t>
+      </w:r>
+      <w:r>
+        <w:rPr>
+          <w:rFonts w:ascii="cooper_hewittmedium" w:hAnsi="cooper_hewittmedium"/>
+          <w:color w:val="FF0000"/>
+          <w:sz w:val="44"/>
+          <w:szCs w:val="54"/>
+        </w:rPr>
+        <w:t>.</w:t>
+      </w:r>
+    </w:p>
+    <w:p>
+      <w:pPr>
+        <w:pStyle w:val="NormalWeb"/>
+        <w:shd w:val="clear" w:color="auto" w:fill="FFFFFF"/>
+        <w:spacing w:before="240" w:beforeAutospacing="0" w:after="240" w:afterAutospacing="0" w:line="384" w:lineRule="atLeast"/>
+        <w:jc w:val="both"/>
+        <w:rPr>
+          <w:rFonts w:ascii="Arial" w:hAnsi="Arial" w:cs="Arial"/>
+          <w:color w:val="273B47"/>
+          <w:szCs w:val="30"/>
+        </w:rPr>
+      </w:pPr>
+      <w:r>
+        <w:rPr>
+          <w:rFonts w:ascii="Arial" w:hAnsi="Arial" w:cs="Arial"/>
+          <w:color w:val="273B47"/>
+          <w:szCs w:val="30"/>
+        </w:rPr>
+        <w:t>Ya conocimos la importancia de hacer nuestro HTML de forma semántica. Así que, aquí tengo un reto para ti.</w:t>
+      </w:r>
+    </w:p>
+    <w:p>
+      <w:pPr>
+        <w:pStyle w:val="NormalWeb"/>
+        <w:shd w:val="clear" w:color="auto" w:fill="FFFFFF"/>
+        <w:spacing w:before="240" w:beforeAutospacing="0" w:after="240" w:afterAutospacing="0" w:line="384" w:lineRule="atLeast"/>
+        <w:jc w:val="both"/>
+        <w:rPr>
+          <w:rFonts w:ascii="Arial" w:hAnsi="Arial" w:cs="Arial"/>
+          <w:color w:val="273B47"/>
+          <w:szCs w:val="30"/>
+        </w:rPr>
+      </w:pPr>
+      <w:r>
+        <w:rPr>
+          <w:rFonts w:ascii="Arial" w:hAnsi="Arial" w:cs="Arial"/>
+          <w:color w:val="273B47"/>
+          <w:szCs w:val="30"/>
+        </w:rPr>
+        <w:t xml:space="preserve">A continuación te mostraré un código HTML y la idea es que </w:t>
+      </w:r>
+      <w:proofErr w:type="spellStart"/>
+      <w:proofErr w:type="gramStart"/>
+      <w:r>
+        <w:rPr>
+          <w:rFonts w:ascii="Arial" w:hAnsi="Arial" w:cs="Arial"/>
+          <w:color w:val="273B47"/>
+          <w:szCs w:val="30"/>
+        </w:rPr>
+        <w:t>tu</w:t>
+      </w:r>
+      <w:proofErr w:type="spellEnd"/>
+      <w:proofErr w:type="gramEnd"/>
+      <w:r>
+        <w:rPr>
+          <w:rFonts w:ascii="Arial" w:hAnsi="Arial" w:cs="Arial"/>
+          <w:color w:val="273B47"/>
+          <w:szCs w:val="30"/>
+        </w:rPr>
+        <w:t xml:space="preserve"> lo organices de forma semántica, es decir, que uses las etiquetas más adecuadas.</w:t>
+      </w:r>
+    </w:p>
+    <w:p>
+      <w:pPr>
+        <w:jc w:val="center"/>
+        <w:rPr>
+          <w:color w:val="FF0000"/>
+          <w:sz w:val="14"/>
+        </w:rPr>
+      </w:pPr>
+      <w:r>
+        <w:rPr>
+          <w:noProof/>
+          <w:color w:val="FF0000"/>
+          <w:sz w:val="14"/>
+          <w:lang w:eastAsia="es-MX"/>
+        </w:rPr>
+        <w:drawing>
+          <wp:inline distT="0" distB="0" distL="0" distR="0">
+            <wp:extent cx="2533188" cy="2208515"/>
+            <wp:effectExtent l="0" t="0" r="635" b="1905"/>
+            <wp:docPr id="18" name="Imagen 18"/>
+            <wp:cNvGraphicFramePr>
+              <a:graphicFrameLocks xmlns:a="http://schemas.openxmlformats.org/drawingml/2006/main" noChangeAspect="1"/>
+            </wp:cNvGraphicFramePr>
+            <a:graphic xmlns:a="http://schemas.openxmlformats.org/drawingml/2006/main">
+              <a:graphicData uri="http://schemas.openxmlformats.org/drawingml/2006/picture">
+                <pic:pic xmlns:pic="http://schemas.openxmlformats.org/drawingml/2006/picture">
+                  <pic:nvPicPr>
+                    <pic:cNvPr id="0" name="Picture 18"/>
+                    <pic:cNvPicPr>
+                      <a:picLocks noChangeAspect="1" noChangeArrowheads="1"/>
+                    </pic:cNvPicPr>
+                  </pic:nvPicPr>
+                  <pic:blipFill>
+                    <a:blip r:embed="rId22" cstate="print">
+                      <a:extLst>
+                        <a:ext uri="{28A0092B-C50C-407E-A947-70E740481C1C}">
+                          <a14:useLocalDpi xmlns:a14="http://schemas.microsoft.com/office/drawing/2010/main" val="0"/>
+                        </a:ext>
+                      </a:extLst>
+                    </a:blip>
+                    <a:srcRect/>
+                    <a:stretch>
+                      <a:fillRect/>
+                    </a:stretch>
+                  </pic:blipFill>
+                  <pic:spPr bwMode="auto">
+                    <a:xfrm>
+                      <a:off x="0" y="0"/>
+                      <a:ext cx="2556989" cy="2229266"/>
                     </a:xfrm>
                     <a:prstGeom prst="rect">
                       <a:avLst/>
@@ -3157,6 +3690,18 @@
       <w:lang w:eastAsia="es-MX"/>
     </w:rPr>
   </w:style>
+  <w:style w:type="character" w:styleId="Hipervnculo">
+    <w:name w:val="Hyperlink"/>
+    <w:basedOn w:val="Fuentedeprrafopredeter"/>
+    <w:uiPriority w:val="99"/>
+    <w:semiHidden/>
+    <w:unhideWhenUsed/>
+    <w:rsid w:val="00E4162F"/>
+    <w:rPr>
+      <w:color w:val="0000FF"/>
+      <w:u w:val="single"/>
+    </w:rPr>
+  </w:style>
 </w:styles>
 </file>
 

</xml_diff>